<commit_message>
02/11/2017 HARISHA CHICK IN
</commit_message>
<xml_diff>
--- a/customer _details/GANGAMMA/SEP/TUMKUR/GDN/PURCHASE DETAILS.docx
+++ b/customer _details/GANGAMMA/SEP/TUMKUR/GDN/PURCHASE DETAILS.docx
@@ -22374,13 +22374,7 @@
         <w:rPr>
           <w:rFonts w:ascii="Courier New" w:hAnsi="Courier New" w:cs="Courier New"/>
         </w:rPr>
-        <w:t>TUE OCT 31</w:t>
-      </w:r>
-      <w:r>
-        <w:rPr>
-          <w:rFonts w:ascii="Courier New" w:hAnsi="Courier New" w:cs="Courier New"/>
-        </w:rPr>
-        <w:t xml:space="preserve"> 15:27:54 PDT 2017</w:t>
+        <w:t>TUE OCT 31 15:27:54 PDT 2017</w:t>
       </w:r>
     </w:p>
     <w:p>
@@ -22577,6 +22571,330 @@
         <w:tab/>
         <w:t>- CASH AND CLEARD</w:t>
       </w:r>
+    </w:p>
+    <w:p>
+      <w:pPr>
+        <w:pStyle w:val="PlainText"/>
+        <w:rPr>
+          <w:rFonts w:ascii="Courier New" w:hAnsi="Courier New" w:cs="Courier New"/>
+        </w:rPr>
+      </w:pPr>
+    </w:p>
+    <w:p>
+      <w:pPr>
+        <w:pStyle w:val="PlainText"/>
+        <w:rPr>
+          <w:rFonts w:ascii="Courier New" w:hAnsi="Courier New" w:cs="Courier New"/>
+        </w:rPr>
+      </w:pPr>
+      <w:r>
+        <w:rPr>
+          <w:rFonts w:ascii="Courier New" w:hAnsi="Courier New" w:cs="Courier New"/>
+        </w:rPr>
+        <w:t>WED Nov 01</w:t>
+      </w:r>
+      <w:r>
+        <w:rPr>
+          <w:rFonts w:ascii="Courier New" w:hAnsi="Courier New" w:cs="Courier New"/>
+        </w:rPr>
+        <w:t xml:space="preserve"> 17:46:15 PDT 2017</w:t>
+      </w:r>
+    </w:p>
+    <w:p>
+      <w:pPr>
+        <w:pStyle w:val="PlainText"/>
+        <w:rPr>
+          <w:rFonts w:ascii="Courier New" w:hAnsi="Courier New" w:cs="Courier New"/>
+        </w:rPr>
+      </w:pPr>
+      <w:r>
+        <w:rPr>
+          <w:rFonts w:ascii="Courier New" w:hAnsi="Courier New" w:cs="Courier New"/>
+        </w:rPr>
+        <w:t>Person Name</w:t>
+      </w:r>
+      <w:r>
+        <w:rPr>
+          <w:rFonts w:ascii="Courier New" w:hAnsi="Courier New" w:cs="Courier New"/>
+        </w:rPr>
+        <w:tab/>
+      </w:r>
+      <w:r>
+        <w:rPr>
+          <w:rFonts w:ascii="Courier New" w:hAnsi="Courier New" w:cs="Courier New"/>
+        </w:rPr>
+        <w:tab/>
+      </w:r>
+      <w:r>
+        <w:rPr>
+          <w:rFonts w:ascii="Courier New" w:hAnsi="Courier New" w:cs="Courier New"/>
+        </w:rPr>
+        <w:tab/>
+      </w:r>
+      <w:r>
+        <w:rPr>
+          <w:rFonts w:ascii="Courier New" w:hAnsi="Courier New" w:cs="Courier New"/>
+        </w:rPr>
+        <w:tab/>
+        <w:t>- GDN</w:t>
+      </w:r>
+    </w:p>
+    <w:p>
+      <w:pPr>
+        <w:pStyle w:val="PlainText"/>
+        <w:rPr>
+          <w:rFonts w:ascii="Courier New" w:hAnsi="Courier New" w:cs="Courier New"/>
+        </w:rPr>
+      </w:pPr>
+      <w:r>
+        <w:rPr>
+          <w:rFonts w:ascii="Courier New" w:hAnsi="Courier New" w:cs="Courier New"/>
+        </w:rPr>
+        <w:t>---------------------------------------------------------------</w:t>
+      </w:r>
+    </w:p>
+    <w:p>
+      <w:pPr>
+        <w:pStyle w:val="PlainText"/>
+        <w:rPr>
+          <w:rFonts w:ascii="Courier New" w:hAnsi="Courier New" w:cs="Courier New"/>
+        </w:rPr>
+      </w:pPr>
+      <w:r>
+        <w:rPr>
+          <w:rFonts w:ascii="Courier New" w:hAnsi="Courier New" w:cs="Courier New"/>
+        </w:rPr>
+        <w:t>Item Name</w:t>
+      </w:r>
+      <w:r>
+        <w:rPr>
+          <w:rFonts w:ascii="Courier New" w:hAnsi="Courier New" w:cs="Courier New"/>
+        </w:rPr>
+        <w:tab/>
+      </w:r>
+      <w:r>
+        <w:rPr>
+          <w:rFonts w:ascii="Courier New" w:hAnsi="Courier New" w:cs="Courier New"/>
+        </w:rPr>
+        <w:tab/>
+      </w:r>
+      <w:r>
+        <w:rPr>
+          <w:rFonts w:ascii="Courier New" w:hAnsi="Courier New" w:cs="Courier New"/>
+        </w:rPr>
+        <w:tab/>
+      </w:r>
+      <w:r>
+        <w:rPr>
+          <w:rFonts w:ascii="Courier New" w:hAnsi="Courier New" w:cs="Courier New"/>
+        </w:rPr>
+        <w:tab/>
+        <w:t>- CARROT</w:t>
+      </w:r>
+    </w:p>
+    <w:p>
+      <w:pPr>
+        <w:pStyle w:val="PlainText"/>
+        <w:rPr>
+          <w:rFonts w:ascii="Courier New" w:hAnsi="Courier New" w:cs="Courier New"/>
+        </w:rPr>
+      </w:pPr>
+      <w:r>
+        <w:rPr>
+          <w:rFonts w:ascii="Courier New" w:hAnsi="Courier New" w:cs="Courier New"/>
+        </w:rPr>
+        <w:t>Number of Pockets</w:t>
+      </w:r>
+      <w:r>
+        <w:rPr>
+          <w:rFonts w:ascii="Courier New" w:hAnsi="Courier New" w:cs="Courier New"/>
+        </w:rPr>
+        <w:tab/>
+      </w:r>
+      <w:r>
+        <w:rPr>
+          <w:rFonts w:ascii="Courier New" w:hAnsi="Courier New" w:cs="Courier New"/>
+        </w:rPr>
+        <w:tab/>
+      </w:r>
+      <w:r>
+        <w:rPr>
+          <w:rFonts w:ascii="Courier New" w:hAnsi="Courier New" w:cs="Courier New"/>
+        </w:rPr>
+        <w:tab/>
+        <w:t>- 5</w:t>
+      </w:r>
+    </w:p>
+    <w:p>
+      <w:pPr>
+        <w:pStyle w:val="PlainText"/>
+        <w:rPr>
+          <w:rFonts w:ascii="Courier New" w:hAnsi="Courier New" w:cs="Courier New"/>
+        </w:rPr>
+      </w:pPr>
+      <w:r>
+        <w:rPr>
+          <w:rFonts w:ascii="Courier New" w:hAnsi="Courier New" w:cs="Courier New"/>
+        </w:rPr>
+        <w:t>Number of KGs</w:t>
+      </w:r>
+      <w:r>
+        <w:rPr>
+          <w:rFonts w:ascii="Courier New" w:hAnsi="Courier New" w:cs="Courier New"/>
+        </w:rPr>
+        <w:tab/>
+      </w:r>
+      <w:r>
+        <w:rPr>
+          <w:rFonts w:ascii="Courier New" w:hAnsi="Courier New" w:cs="Courier New"/>
+        </w:rPr>
+        <w:tab/>
+      </w:r>
+      <w:r>
+        <w:rPr>
+          <w:rFonts w:ascii="Courier New" w:hAnsi="Courier New" w:cs="Courier New"/>
+        </w:rPr>
+        <w:tab/>
+        <w:t>- 457</w:t>
+      </w:r>
+    </w:p>
+    <w:p>
+      <w:pPr>
+        <w:pStyle w:val="PlainText"/>
+        <w:rPr>
+          <w:rFonts w:ascii="Courier New" w:hAnsi="Courier New" w:cs="Courier New"/>
+        </w:rPr>
+      </w:pPr>
+      <w:r>
+        <w:rPr>
+          <w:rFonts w:ascii="Courier New" w:hAnsi="Courier New" w:cs="Courier New"/>
+        </w:rPr>
+        <w:t>Rate</w:t>
+      </w:r>
+      <w:r>
+        <w:rPr>
+          <w:rFonts w:ascii="Courier New" w:hAnsi="Courier New" w:cs="Courier New"/>
+        </w:rPr>
+        <w:tab/>
+      </w:r>
+      <w:r>
+        <w:rPr>
+          <w:rFonts w:ascii="Courier New" w:hAnsi="Courier New" w:cs="Courier New"/>
+        </w:rPr>
+        <w:tab/>
+      </w:r>
+      <w:r>
+        <w:rPr>
+          <w:rFonts w:ascii="Courier New" w:hAnsi="Courier New" w:cs="Courier New"/>
+        </w:rPr>
+        <w:tab/>
+      </w:r>
+      <w:r>
+        <w:rPr>
+          <w:rFonts w:ascii="Courier New" w:hAnsi="Courier New" w:cs="Courier New"/>
+        </w:rPr>
+        <w:tab/>
+      </w:r>
+      <w:r>
+        <w:rPr>
+          <w:rFonts w:ascii="Courier New" w:hAnsi="Courier New" w:cs="Courier New"/>
+        </w:rPr>
+        <w:tab/>
+        <w:t>- 50</w:t>
+      </w:r>
+    </w:p>
+    <w:p>
+      <w:pPr>
+        <w:pStyle w:val="PlainText"/>
+        <w:rPr>
+          <w:rFonts w:ascii="Courier New" w:hAnsi="Courier New" w:cs="Courier New"/>
+        </w:rPr>
+      </w:pPr>
+      <w:r>
+        <w:rPr>
+          <w:rFonts w:ascii="Courier New" w:hAnsi="Courier New" w:cs="Courier New"/>
+        </w:rPr>
+        <w:t>Total Price</w:t>
+      </w:r>
+      <w:r>
+        <w:rPr>
+          <w:rFonts w:ascii="Courier New" w:hAnsi="Courier New" w:cs="Courier New"/>
+        </w:rPr>
+        <w:tab/>
+      </w:r>
+      <w:r>
+        <w:rPr>
+          <w:rFonts w:ascii="Courier New" w:hAnsi="Courier New" w:cs="Courier New"/>
+        </w:rPr>
+        <w:tab/>
+      </w:r>
+      <w:r>
+        <w:rPr>
+          <w:rFonts w:ascii="Courier New" w:hAnsi="Courier New" w:cs="Courier New"/>
+        </w:rPr>
+        <w:tab/>
+      </w:r>
+      <w:r>
+        <w:rPr>
+          <w:rFonts w:ascii="Courier New" w:hAnsi="Courier New" w:cs="Courier New"/>
+        </w:rPr>
+        <w:tab/>
+        <w:t>- 22850.0</w:t>
+      </w:r>
+    </w:p>
+    <w:p>
+      <w:pPr>
+        <w:pStyle w:val="PlainText"/>
+        <w:rPr>
+          <w:rFonts w:ascii="Courier New" w:hAnsi="Courier New" w:cs="Courier New"/>
+          <w:b/>
+        </w:rPr>
+      </w:pPr>
+      <w:r>
+        <w:rPr>
+          <w:rFonts w:ascii="Courier New" w:hAnsi="Courier New" w:cs="Courier New"/>
+          <w:b/>
+        </w:rPr>
+        <w:t>Amount balance</w:t>
+      </w:r>
+      <w:r>
+        <w:rPr>
+          <w:rFonts w:ascii="Courier New" w:hAnsi="Courier New" w:cs="Courier New"/>
+          <w:b/>
+        </w:rPr>
+        <w:tab/>
+      </w:r>
+      <w:r>
+        <w:rPr>
+          <w:rFonts w:ascii="Courier New" w:hAnsi="Courier New" w:cs="Courier New"/>
+          <w:b/>
+        </w:rPr>
+        <w:tab/>
+      </w:r>
+      <w:r>
+        <w:rPr>
+          <w:rFonts w:ascii="Courier New" w:hAnsi="Courier New" w:cs="Courier New"/>
+          <w:b/>
+        </w:rPr>
+        <w:tab/>
+        <w:t>- 91725.0</w:t>
+      </w:r>
+    </w:p>
+    <w:p>
+      <w:pPr>
+        <w:pStyle w:val="PlainText"/>
+        <w:rPr>
+          <w:rFonts w:ascii="Courier New" w:hAnsi="Courier New" w:cs="Courier New"/>
+        </w:rPr>
+      </w:pPr>
+    </w:p>
+    <w:p>
+      <w:pPr>
+        <w:pStyle w:val="PlainText"/>
+        <w:rPr>
+          <w:rFonts w:ascii="Courier New" w:hAnsi="Courier New" w:cs="Courier New"/>
+        </w:rPr>
+      </w:pPr>
     </w:p>
     <w:p>
       <w:pPr>

</xml_diff>

<commit_message>
14/11/2017 MAMATHA CHICK IN
</commit_message>
<xml_diff>
--- a/customer _details/GANGAMMA/SEP/TUMKUR/GDN/PURCHASE DETAILS.docx
+++ b/customer _details/GANGAMMA/SEP/TUMKUR/GDN/PURCHASE DETAILS.docx
@@ -25715,13 +25715,7 @@
         <w:rPr>
           <w:rFonts w:ascii="Courier New" w:hAnsi="Courier New" w:cs="Courier New"/>
         </w:rPr>
-        <w:t>FRI Nov 10</w:t>
-      </w:r>
-      <w:r>
-        <w:rPr>
-          <w:rFonts w:ascii="Courier New" w:hAnsi="Courier New" w:cs="Courier New"/>
-        </w:rPr>
-        <w:t xml:space="preserve"> 11:02:09 PST 2017</w:t>
+        <w:t>FRI Nov 10 11:02:09 PST 2017</w:t>
       </w:r>
     </w:p>
     <w:p>
@@ -26107,6 +26101,599 @@
         <w:tab/>
         <w:t>- CASH</w:t>
       </w:r>
+    </w:p>
+    <w:p>
+      <w:pPr>
+        <w:pStyle w:val="PlainText"/>
+        <w:rPr>
+          <w:rFonts w:ascii="Courier New" w:hAnsi="Courier New" w:cs="Courier New"/>
+        </w:rPr>
+      </w:pPr>
+    </w:p>
+    <w:p>
+      <w:pPr>
+        <w:pStyle w:val="PlainText"/>
+        <w:rPr>
+          <w:rFonts w:ascii="Courier New" w:hAnsi="Courier New" w:cs="Courier New"/>
+        </w:rPr>
+      </w:pPr>
+      <w:r>
+        <w:rPr>
+          <w:rFonts w:ascii="Courier New" w:hAnsi="Courier New" w:cs="Courier New"/>
+        </w:rPr>
+        <w:t>MON Nov 13</w:t>
+      </w:r>
+      <w:r>
+        <w:rPr>
+          <w:rFonts w:ascii="Courier New" w:hAnsi="Courier New" w:cs="Courier New"/>
+        </w:rPr>
+        <w:t xml:space="preserve"> 10:33:18 PST 2017</w:t>
+      </w:r>
+    </w:p>
+    <w:p>
+      <w:pPr>
+        <w:pStyle w:val="PlainText"/>
+        <w:rPr>
+          <w:rFonts w:ascii="Courier New" w:hAnsi="Courier New" w:cs="Courier New"/>
+        </w:rPr>
+      </w:pPr>
+      <w:r>
+        <w:rPr>
+          <w:rFonts w:ascii="Courier New" w:hAnsi="Courier New" w:cs="Courier New"/>
+        </w:rPr>
+        <w:t>Person Name</w:t>
+      </w:r>
+      <w:r>
+        <w:rPr>
+          <w:rFonts w:ascii="Courier New" w:hAnsi="Courier New" w:cs="Courier New"/>
+        </w:rPr>
+        <w:tab/>
+      </w:r>
+      <w:r>
+        <w:rPr>
+          <w:rFonts w:ascii="Courier New" w:hAnsi="Courier New" w:cs="Courier New"/>
+        </w:rPr>
+        <w:tab/>
+      </w:r>
+      <w:r>
+        <w:rPr>
+          <w:rFonts w:ascii="Courier New" w:hAnsi="Courier New" w:cs="Courier New"/>
+        </w:rPr>
+        <w:tab/>
+      </w:r>
+      <w:r>
+        <w:rPr>
+          <w:rFonts w:ascii="Courier New" w:hAnsi="Courier New" w:cs="Courier New"/>
+        </w:rPr>
+        <w:tab/>
+        <w:t>- GDN</w:t>
+      </w:r>
+    </w:p>
+    <w:p>
+      <w:pPr>
+        <w:pStyle w:val="PlainText"/>
+        <w:rPr>
+          <w:rFonts w:ascii="Courier New" w:hAnsi="Courier New" w:cs="Courier New"/>
+        </w:rPr>
+      </w:pPr>
+      <w:r>
+        <w:rPr>
+          <w:rFonts w:ascii="Courier New" w:hAnsi="Courier New" w:cs="Courier New"/>
+        </w:rPr>
+        <w:t>Bill number</w:t>
+      </w:r>
+      <w:r>
+        <w:rPr>
+          <w:rFonts w:ascii="Courier New" w:hAnsi="Courier New" w:cs="Courier New"/>
+        </w:rPr>
+        <w:tab/>
+      </w:r>
+      <w:r>
+        <w:rPr>
+          <w:rFonts w:ascii="Courier New" w:hAnsi="Courier New" w:cs="Courier New"/>
+        </w:rPr>
+        <w:tab/>
+      </w:r>
+      <w:r>
+        <w:rPr>
+          <w:rFonts w:ascii="Courier New" w:hAnsi="Courier New" w:cs="Courier New"/>
+        </w:rPr>
+        <w:tab/>
+      </w:r>
+      <w:r>
+        <w:rPr>
+          <w:rFonts w:ascii="Courier New" w:hAnsi="Courier New" w:cs="Courier New"/>
+        </w:rPr>
+        <w:tab/>
+        <w:t>- 1498</w:t>
+      </w:r>
+    </w:p>
+    <w:p>
+      <w:pPr>
+        <w:pStyle w:val="PlainText"/>
+        <w:rPr>
+          <w:rFonts w:ascii="Courier New" w:hAnsi="Courier New" w:cs="Courier New"/>
+        </w:rPr>
+      </w:pPr>
+      <w:r>
+        <w:rPr>
+          <w:rFonts w:ascii="Courier New" w:hAnsi="Courier New" w:cs="Courier New"/>
+        </w:rPr>
+        <w:t>---------------------------------------------------------------</w:t>
+      </w:r>
+    </w:p>
+    <w:p>
+      <w:pPr>
+        <w:pStyle w:val="PlainText"/>
+        <w:rPr>
+          <w:rFonts w:ascii="Courier New" w:hAnsi="Courier New" w:cs="Courier New"/>
+        </w:rPr>
+      </w:pPr>
+      <w:r>
+        <w:rPr>
+          <w:rFonts w:ascii="Courier New" w:hAnsi="Courier New" w:cs="Courier New"/>
+        </w:rPr>
+        <w:t>Item Name</w:t>
+      </w:r>
+      <w:r>
+        <w:rPr>
+          <w:rFonts w:ascii="Courier New" w:hAnsi="Courier New" w:cs="Courier New"/>
+        </w:rPr>
+        <w:tab/>
+      </w:r>
+      <w:r>
+        <w:rPr>
+          <w:rFonts w:ascii="Courier New" w:hAnsi="Courier New" w:cs="Courier New"/>
+        </w:rPr>
+        <w:tab/>
+      </w:r>
+      <w:r>
+        <w:rPr>
+          <w:rFonts w:ascii="Courier New" w:hAnsi="Courier New" w:cs="Courier New"/>
+        </w:rPr>
+        <w:tab/>
+      </w:r>
+      <w:r>
+        <w:rPr>
+          <w:rFonts w:ascii="Courier New" w:hAnsi="Courier New" w:cs="Courier New"/>
+        </w:rPr>
+        <w:tab/>
+        <w:t>- CHOWCHOW</w:t>
+      </w:r>
+    </w:p>
+    <w:p>
+      <w:pPr>
+        <w:pStyle w:val="PlainText"/>
+        <w:rPr>
+          <w:rFonts w:ascii="Courier New" w:hAnsi="Courier New" w:cs="Courier New"/>
+        </w:rPr>
+      </w:pPr>
+      <w:r>
+        <w:rPr>
+          <w:rFonts w:ascii="Courier New" w:hAnsi="Courier New" w:cs="Courier New"/>
+        </w:rPr>
+        <w:t>Number of Pockets</w:t>
+      </w:r>
+      <w:r>
+        <w:rPr>
+          <w:rFonts w:ascii="Courier New" w:hAnsi="Courier New" w:cs="Courier New"/>
+        </w:rPr>
+        <w:tab/>
+      </w:r>
+      <w:r>
+        <w:rPr>
+          <w:rFonts w:ascii="Courier New" w:hAnsi="Courier New" w:cs="Courier New"/>
+        </w:rPr>
+        <w:tab/>
+      </w:r>
+      <w:r>
+        <w:rPr>
+          <w:rFonts w:ascii="Courier New" w:hAnsi="Courier New" w:cs="Courier New"/>
+        </w:rPr>
+        <w:tab/>
+        <w:t>- 1</w:t>
+      </w:r>
+    </w:p>
+    <w:p>
+      <w:pPr>
+        <w:pStyle w:val="PlainText"/>
+        <w:rPr>
+          <w:rFonts w:ascii="Courier New" w:hAnsi="Courier New" w:cs="Courier New"/>
+        </w:rPr>
+      </w:pPr>
+      <w:r>
+        <w:rPr>
+          <w:rFonts w:ascii="Courier New" w:hAnsi="Courier New" w:cs="Courier New"/>
+        </w:rPr>
+        <w:t>Number of KGs</w:t>
+      </w:r>
+      <w:r>
+        <w:rPr>
+          <w:rFonts w:ascii="Courier New" w:hAnsi="Courier New" w:cs="Courier New"/>
+        </w:rPr>
+        <w:tab/>
+      </w:r>
+      <w:r>
+        <w:rPr>
+          <w:rFonts w:ascii="Courier New" w:hAnsi="Courier New" w:cs="Courier New"/>
+        </w:rPr>
+        <w:tab/>
+      </w:r>
+      <w:r>
+        <w:rPr>
+          <w:rFonts w:ascii="Courier New" w:hAnsi="Courier New" w:cs="Courier New"/>
+        </w:rPr>
+        <w:tab/>
+        <w:t>- 66</w:t>
+      </w:r>
+    </w:p>
+    <w:p>
+      <w:pPr>
+        <w:pStyle w:val="PlainText"/>
+        <w:rPr>
+          <w:rFonts w:ascii="Courier New" w:hAnsi="Courier New" w:cs="Courier New"/>
+        </w:rPr>
+      </w:pPr>
+      <w:r>
+        <w:rPr>
+          <w:rFonts w:ascii="Courier New" w:hAnsi="Courier New" w:cs="Courier New"/>
+        </w:rPr>
+        <w:t>Rate</w:t>
+      </w:r>
+      <w:r>
+        <w:rPr>
+          <w:rFonts w:ascii="Courier New" w:hAnsi="Courier New" w:cs="Courier New"/>
+        </w:rPr>
+        <w:tab/>
+      </w:r>
+      <w:r>
+        <w:rPr>
+          <w:rFonts w:ascii="Courier New" w:hAnsi="Courier New" w:cs="Courier New"/>
+        </w:rPr>
+        <w:tab/>
+      </w:r>
+      <w:r>
+        <w:rPr>
+          <w:rFonts w:ascii="Courier New" w:hAnsi="Courier New" w:cs="Courier New"/>
+        </w:rPr>
+        <w:tab/>
+      </w:r>
+      <w:r>
+        <w:rPr>
+          <w:rFonts w:ascii="Courier New" w:hAnsi="Courier New" w:cs="Courier New"/>
+        </w:rPr>
+        <w:tab/>
+      </w:r>
+      <w:r>
+        <w:rPr>
+          <w:rFonts w:ascii="Courier New" w:hAnsi="Courier New" w:cs="Courier New"/>
+        </w:rPr>
+        <w:tab/>
+        <w:t>- 10</w:t>
+      </w:r>
+    </w:p>
+    <w:p>
+      <w:pPr>
+        <w:pStyle w:val="PlainText"/>
+        <w:rPr>
+          <w:rFonts w:ascii="Courier New" w:hAnsi="Courier New" w:cs="Courier New"/>
+        </w:rPr>
+      </w:pPr>
+      <w:r>
+        <w:rPr>
+          <w:rFonts w:ascii="Courier New" w:hAnsi="Courier New" w:cs="Courier New"/>
+        </w:rPr>
+        <w:t>Total Price</w:t>
+      </w:r>
+      <w:r>
+        <w:rPr>
+          <w:rFonts w:ascii="Courier New" w:hAnsi="Courier New" w:cs="Courier New"/>
+        </w:rPr>
+        <w:tab/>
+      </w:r>
+      <w:r>
+        <w:rPr>
+          <w:rFonts w:ascii="Courier New" w:hAnsi="Courier New" w:cs="Courier New"/>
+        </w:rPr>
+        <w:tab/>
+      </w:r>
+      <w:r>
+        <w:rPr>
+          <w:rFonts w:ascii="Courier New" w:hAnsi="Courier New" w:cs="Courier New"/>
+        </w:rPr>
+        <w:tab/>
+      </w:r>
+      <w:r>
+        <w:rPr>
+          <w:rFonts w:ascii="Courier New" w:hAnsi="Courier New" w:cs="Courier New"/>
+        </w:rPr>
+        <w:tab/>
+        <w:t>- 660.0</w:t>
+      </w:r>
+    </w:p>
+    <w:p>
+      <w:pPr>
+        <w:pStyle w:val="PlainText"/>
+        <w:rPr>
+          <w:rFonts w:ascii="Courier New" w:hAnsi="Courier New" w:cs="Courier New"/>
+        </w:rPr>
+      </w:pPr>
+      <w:r>
+        <w:rPr>
+          <w:rFonts w:ascii="Courier New" w:hAnsi="Courier New" w:cs="Courier New"/>
+        </w:rPr>
+        <w:t>Amount balance</w:t>
+      </w:r>
+      <w:r>
+        <w:rPr>
+          <w:rFonts w:ascii="Courier New" w:hAnsi="Courier New" w:cs="Courier New"/>
+        </w:rPr>
+        <w:tab/>
+      </w:r>
+      <w:r>
+        <w:rPr>
+          <w:rFonts w:ascii="Courier New" w:hAnsi="Courier New" w:cs="Courier New"/>
+        </w:rPr>
+        <w:tab/>
+      </w:r>
+      <w:r>
+        <w:rPr>
+          <w:rFonts w:ascii="Courier New" w:hAnsi="Courier New" w:cs="Courier New"/>
+        </w:rPr>
+        <w:tab/>
+        <w:t>- 56504.0</w:t>
+      </w:r>
+    </w:p>
+    <w:p>
+      <w:pPr>
+        <w:pStyle w:val="PlainText"/>
+        <w:rPr>
+          <w:rFonts w:ascii="Courier New" w:hAnsi="Courier New" w:cs="Courier New"/>
+        </w:rPr>
+      </w:pPr>
+    </w:p>
+    <w:p>
+      <w:pPr>
+        <w:pStyle w:val="PlainText"/>
+        <w:rPr>
+          <w:rFonts w:ascii="Courier New" w:hAnsi="Courier New" w:cs="Courier New"/>
+        </w:rPr>
+      </w:pPr>
+      <w:r>
+        <w:rPr>
+          <w:rFonts w:ascii="Courier New" w:hAnsi="Courier New" w:cs="Courier New"/>
+        </w:rPr>
+        <w:t>Item Name</w:t>
+      </w:r>
+      <w:r>
+        <w:rPr>
+          <w:rFonts w:ascii="Courier New" w:hAnsi="Courier New" w:cs="Courier New"/>
+        </w:rPr>
+        <w:tab/>
+      </w:r>
+      <w:r>
+        <w:rPr>
+          <w:rFonts w:ascii="Courier New" w:hAnsi="Courier New" w:cs="Courier New"/>
+        </w:rPr>
+        <w:tab/>
+      </w:r>
+      <w:r>
+        <w:rPr>
+          <w:rFonts w:ascii="Courier New" w:hAnsi="Courier New" w:cs="Courier New"/>
+        </w:rPr>
+        <w:tab/>
+      </w:r>
+      <w:r>
+        <w:rPr>
+          <w:rFonts w:ascii="Courier New" w:hAnsi="Courier New" w:cs="Courier New"/>
+        </w:rPr>
+        <w:tab/>
+        <w:t>- CARROT</w:t>
+      </w:r>
+    </w:p>
+    <w:p>
+      <w:pPr>
+        <w:pStyle w:val="PlainText"/>
+        <w:rPr>
+          <w:rFonts w:ascii="Courier New" w:hAnsi="Courier New" w:cs="Courier New"/>
+        </w:rPr>
+      </w:pPr>
+      <w:r>
+        <w:rPr>
+          <w:rFonts w:ascii="Courier New" w:hAnsi="Courier New" w:cs="Courier New"/>
+        </w:rPr>
+        <w:t>Number of Pockets</w:t>
+      </w:r>
+      <w:r>
+        <w:rPr>
+          <w:rFonts w:ascii="Courier New" w:hAnsi="Courier New" w:cs="Courier New"/>
+        </w:rPr>
+        <w:tab/>
+      </w:r>
+      <w:r>
+        <w:rPr>
+          <w:rFonts w:ascii="Courier New" w:hAnsi="Courier New" w:cs="Courier New"/>
+        </w:rPr>
+        <w:tab/>
+      </w:r>
+      <w:r>
+        <w:rPr>
+          <w:rFonts w:ascii="Courier New" w:hAnsi="Courier New" w:cs="Courier New"/>
+        </w:rPr>
+        <w:tab/>
+        <w:t>- 2</w:t>
+      </w:r>
+    </w:p>
+    <w:p>
+      <w:pPr>
+        <w:pStyle w:val="PlainText"/>
+        <w:rPr>
+          <w:rFonts w:ascii="Courier New" w:hAnsi="Courier New" w:cs="Courier New"/>
+        </w:rPr>
+      </w:pPr>
+      <w:r>
+        <w:rPr>
+          <w:rFonts w:ascii="Courier New" w:hAnsi="Courier New" w:cs="Courier New"/>
+        </w:rPr>
+        <w:t>Number of KGs</w:t>
+      </w:r>
+      <w:r>
+        <w:rPr>
+          <w:rFonts w:ascii="Courier New" w:hAnsi="Courier New" w:cs="Courier New"/>
+        </w:rPr>
+        <w:tab/>
+      </w:r>
+      <w:r>
+        <w:rPr>
+          <w:rFonts w:ascii="Courier New" w:hAnsi="Courier New" w:cs="Courier New"/>
+        </w:rPr>
+        <w:tab/>
+      </w:r>
+      <w:r>
+        <w:rPr>
+          <w:rFonts w:ascii="Courier New" w:hAnsi="Courier New" w:cs="Courier New"/>
+        </w:rPr>
+        <w:tab/>
+        <w:t>- 178</w:t>
+      </w:r>
+    </w:p>
+    <w:p>
+      <w:pPr>
+        <w:pStyle w:val="PlainText"/>
+        <w:rPr>
+          <w:rFonts w:ascii="Courier New" w:hAnsi="Courier New" w:cs="Courier New"/>
+        </w:rPr>
+      </w:pPr>
+      <w:r>
+        <w:rPr>
+          <w:rFonts w:ascii="Courier New" w:hAnsi="Courier New" w:cs="Courier New"/>
+        </w:rPr>
+        <w:t>Rate</w:t>
+      </w:r>
+      <w:r>
+        <w:rPr>
+          <w:rFonts w:ascii="Courier New" w:hAnsi="Courier New" w:cs="Courier New"/>
+        </w:rPr>
+        <w:tab/>
+      </w:r>
+      <w:r>
+        <w:rPr>
+          <w:rFonts w:ascii="Courier New" w:hAnsi="Courier New" w:cs="Courier New"/>
+        </w:rPr>
+        <w:tab/>
+      </w:r>
+      <w:r>
+        <w:rPr>
+          <w:rFonts w:ascii="Courier New" w:hAnsi="Courier New" w:cs="Courier New"/>
+        </w:rPr>
+        <w:tab/>
+      </w:r>
+      <w:r>
+        <w:rPr>
+          <w:rFonts w:ascii="Courier New" w:hAnsi="Courier New" w:cs="Courier New"/>
+        </w:rPr>
+        <w:tab/>
+      </w:r>
+      <w:r>
+        <w:rPr>
+          <w:rFonts w:ascii="Courier New" w:hAnsi="Courier New" w:cs="Courier New"/>
+        </w:rPr>
+        <w:tab/>
+        <w:t>- 62</w:t>
+      </w:r>
+    </w:p>
+    <w:p>
+      <w:pPr>
+        <w:pStyle w:val="PlainText"/>
+        <w:rPr>
+          <w:rFonts w:ascii="Courier New" w:hAnsi="Courier New" w:cs="Courier New"/>
+        </w:rPr>
+      </w:pPr>
+      <w:r>
+        <w:rPr>
+          <w:rFonts w:ascii="Courier New" w:hAnsi="Courier New" w:cs="Courier New"/>
+        </w:rPr>
+        <w:t>Total Price</w:t>
+      </w:r>
+      <w:r>
+        <w:rPr>
+          <w:rFonts w:ascii="Courier New" w:hAnsi="Courier New" w:cs="Courier New"/>
+        </w:rPr>
+        <w:tab/>
+      </w:r>
+      <w:r>
+        <w:rPr>
+          <w:rFonts w:ascii="Courier New" w:hAnsi="Courier New" w:cs="Courier New"/>
+        </w:rPr>
+        <w:tab/>
+      </w:r>
+      <w:r>
+        <w:rPr>
+          <w:rFonts w:ascii="Courier New" w:hAnsi="Courier New" w:cs="Courier New"/>
+        </w:rPr>
+        <w:tab/>
+      </w:r>
+      <w:r>
+        <w:rPr>
+          <w:rFonts w:ascii="Courier New" w:hAnsi="Courier New" w:cs="Courier New"/>
+        </w:rPr>
+        <w:tab/>
+        <w:t>- 11036.0</w:t>
+      </w:r>
+    </w:p>
+    <w:p>
+      <w:pPr>
+        <w:pStyle w:val="PlainText"/>
+        <w:rPr>
+          <w:rFonts w:ascii="Courier New" w:hAnsi="Courier New" w:cs="Courier New"/>
+          <w:b/>
+        </w:rPr>
+      </w:pPr>
+      <w:r>
+        <w:rPr>
+          <w:rFonts w:ascii="Courier New" w:hAnsi="Courier New" w:cs="Courier New"/>
+          <w:b/>
+        </w:rPr>
+        <w:t>Amount balance</w:t>
+      </w:r>
+      <w:r>
+        <w:rPr>
+          <w:rFonts w:ascii="Courier New" w:hAnsi="Courier New" w:cs="Courier New"/>
+          <w:b/>
+        </w:rPr>
+        <w:tab/>
+      </w:r>
+      <w:r>
+        <w:rPr>
+          <w:rFonts w:ascii="Courier New" w:hAnsi="Courier New" w:cs="Courier New"/>
+          <w:b/>
+        </w:rPr>
+        <w:tab/>
+      </w:r>
+      <w:r>
+        <w:rPr>
+          <w:rFonts w:ascii="Courier New" w:hAnsi="Courier New" w:cs="Courier New"/>
+          <w:b/>
+        </w:rPr>
+        <w:tab/>
+        <w:t>- 67540.0</w:t>
+      </w:r>
+    </w:p>
+    <w:p>
+      <w:pPr>
+        <w:pStyle w:val="PlainText"/>
+        <w:rPr>
+          <w:rFonts w:ascii="Courier New" w:hAnsi="Courier New" w:cs="Courier New"/>
+        </w:rPr>
+      </w:pPr>
+    </w:p>
+    <w:p>
+      <w:pPr>
+        <w:pStyle w:val="PlainText"/>
+        <w:rPr>
+          <w:rFonts w:ascii="Courier New" w:hAnsi="Courier New" w:cs="Courier New"/>
+        </w:rPr>
+      </w:pPr>
     </w:p>
     <w:p>
       <w:pPr>

</xml_diff>

<commit_message>
2/12/2017 MAMATHA CHICK IN
</commit_message>
<xml_diff>
--- a/customer _details/GANGAMMA/SEP/TUMKUR/GDN/PURCHASE DETAILS.docx
+++ b/customer _details/GANGAMMA/SEP/TUMKUR/GDN/PURCHASE DETAILS.docx
@@ -29875,13 +29875,7 @@
         <w:rPr>
           <w:rFonts w:ascii="Courier New" w:hAnsi="Courier New" w:cs="Courier New"/>
         </w:rPr>
-        <w:t>THU NOV 30</w:t>
-      </w:r>
-      <w:r>
-        <w:rPr>
-          <w:rFonts w:ascii="Courier New" w:hAnsi="Courier New" w:cs="Courier New"/>
-        </w:rPr>
-        <w:t xml:space="preserve"> 10:31:36 PST 2017</w:t>
+        <w:t>THU NOV 30 10:31:36 PST 2017</w:t>
       </w:r>
     </w:p>
     <w:p>
@@ -30202,6 +30196,247 @@
         <w:tab/>
         <w:t>- 83010.0</w:t>
       </w:r>
+    </w:p>
+    <w:p>
+      <w:pPr>
+        <w:pStyle w:val="PlainText"/>
+        <w:rPr>
+          <w:rFonts w:ascii="Courier New" w:hAnsi="Courier New" w:cs="Courier New"/>
+          <w:b/>
+        </w:rPr>
+      </w:pPr>
+    </w:p>
+    <w:p>
+      <w:pPr>
+        <w:pStyle w:val="PlainText"/>
+        <w:rPr>
+          <w:rFonts w:ascii="Courier New" w:hAnsi="Courier New" w:cs="Courier New"/>
+        </w:rPr>
+      </w:pPr>
+      <w:r>
+        <w:rPr>
+          <w:rFonts w:ascii="Courier New" w:hAnsi="Courier New" w:cs="Courier New"/>
+        </w:rPr>
+        <w:t>FRI Dec 01</w:t>
+      </w:r>
+      <w:r>
+        <w:rPr>
+          <w:rFonts w:ascii="Courier New" w:hAnsi="Courier New" w:cs="Courier New"/>
+        </w:rPr>
+        <w:t xml:space="preserve"> 10:28:20 PST 2017</w:t>
+      </w:r>
+    </w:p>
+    <w:p>
+      <w:pPr>
+        <w:pStyle w:val="PlainText"/>
+        <w:rPr>
+          <w:rFonts w:ascii="Courier New" w:hAnsi="Courier New" w:cs="Courier New"/>
+        </w:rPr>
+      </w:pPr>
+      <w:r>
+        <w:rPr>
+          <w:rFonts w:ascii="Courier New" w:hAnsi="Courier New" w:cs="Courier New"/>
+        </w:rPr>
+        <w:t>Person Name</w:t>
+      </w:r>
+      <w:r>
+        <w:rPr>
+          <w:rFonts w:ascii="Courier New" w:hAnsi="Courier New" w:cs="Courier New"/>
+        </w:rPr>
+        <w:tab/>
+      </w:r>
+      <w:r>
+        <w:rPr>
+          <w:rFonts w:ascii="Courier New" w:hAnsi="Courier New" w:cs="Courier New"/>
+        </w:rPr>
+        <w:tab/>
+      </w:r>
+      <w:r>
+        <w:rPr>
+          <w:rFonts w:ascii="Courier New" w:hAnsi="Courier New" w:cs="Courier New"/>
+        </w:rPr>
+        <w:tab/>
+      </w:r>
+      <w:r>
+        <w:rPr>
+          <w:rFonts w:ascii="Courier New" w:hAnsi="Courier New" w:cs="Courier New"/>
+        </w:rPr>
+        <w:tab/>
+        <w:t>- GDN</w:t>
+      </w:r>
+    </w:p>
+    <w:p>
+      <w:pPr>
+        <w:pStyle w:val="PlainText"/>
+        <w:rPr>
+          <w:rFonts w:ascii="Courier New" w:hAnsi="Courier New" w:cs="Courier New"/>
+        </w:rPr>
+      </w:pPr>
+      <w:r>
+        <w:rPr>
+          <w:rFonts w:ascii="Courier New" w:hAnsi="Courier New" w:cs="Courier New"/>
+        </w:rPr>
+        <w:t>---------------------------------------------------------------</w:t>
+      </w:r>
+    </w:p>
+    <w:p>
+      <w:pPr>
+        <w:pStyle w:val="PlainText"/>
+        <w:rPr>
+          <w:rFonts w:ascii="Courier New" w:hAnsi="Courier New" w:cs="Courier New"/>
+        </w:rPr>
+      </w:pPr>
+      <w:r>
+        <w:rPr>
+          <w:rFonts w:ascii="Courier New" w:hAnsi="Courier New" w:cs="Courier New"/>
+        </w:rPr>
+        <w:t>Item Name</w:t>
+      </w:r>
+      <w:r>
+        <w:rPr>
+          <w:rFonts w:ascii="Courier New" w:hAnsi="Courier New" w:cs="Courier New"/>
+        </w:rPr>
+        <w:tab/>
+      </w:r>
+      <w:r>
+        <w:rPr>
+          <w:rFonts w:ascii="Courier New" w:hAnsi="Courier New" w:cs="Courier New"/>
+        </w:rPr>
+        <w:tab/>
+      </w:r>
+      <w:r>
+        <w:rPr>
+          <w:rFonts w:ascii="Courier New" w:hAnsi="Courier New" w:cs="Courier New"/>
+        </w:rPr>
+        <w:tab/>
+      </w:r>
+      <w:r>
+        <w:rPr>
+          <w:rFonts w:ascii="Courier New" w:hAnsi="Courier New" w:cs="Courier New"/>
+        </w:rPr>
+        <w:tab/>
+        <w:t>- CHOWCHOW</w:t>
+      </w:r>
+    </w:p>
+    <w:p>
+      <w:pPr>
+        <w:pStyle w:val="PlainText"/>
+        <w:rPr>
+          <w:rFonts w:ascii="Courier New" w:hAnsi="Courier New" w:cs="Courier New"/>
+          <w:color w:val="FF0000"/>
+        </w:rPr>
+      </w:pPr>
+      <w:r>
+        <w:rPr>
+          <w:rFonts w:ascii="Courier New" w:hAnsi="Courier New" w:cs="Courier New"/>
+          <w:color w:val="FF0000"/>
+        </w:rPr>
+        <w:t>Amount Received</w:t>
+      </w:r>
+      <w:r>
+        <w:rPr>
+          <w:rFonts w:ascii="Courier New" w:hAnsi="Courier New" w:cs="Courier New"/>
+          <w:color w:val="FF0000"/>
+        </w:rPr>
+        <w:tab/>
+      </w:r>
+      <w:r>
+        <w:rPr>
+          <w:rFonts w:ascii="Courier New" w:hAnsi="Courier New" w:cs="Courier New"/>
+          <w:color w:val="FF0000"/>
+        </w:rPr>
+        <w:tab/>
+      </w:r>
+      <w:r>
+        <w:rPr>
+          <w:rFonts w:ascii="Courier New" w:hAnsi="Courier New" w:cs="Courier New"/>
+          <w:color w:val="FF0000"/>
+        </w:rPr>
+        <w:tab/>
+        <w:t>- 5000</w:t>
+      </w:r>
+    </w:p>
+    <w:p>
+      <w:pPr>
+        <w:pStyle w:val="PlainText"/>
+        <w:rPr>
+          <w:rFonts w:ascii="Courier New" w:hAnsi="Courier New" w:cs="Courier New"/>
+          <w:b/>
+        </w:rPr>
+      </w:pPr>
+      <w:r>
+        <w:rPr>
+          <w:rFonts w:ascii="Courier New" w:hAnsi="Courier New" w:cs="Courier New"/>
+          <w:b/>
+        </w:rPr>
+        <w:t>Amount balance</w:t>
+      </w:r>
+      <w:r>
+        <w:rPr>
+          <w:rFonts w:ascii="Courier New" w:hAnsi="Courier New" w:cs="Courier New"/>
+          <w:b/>
+        </w:rPr>
+        <w:tab/>
+      </w:r>
+      <w:r>
+        <w:rPr>
+          <w:rFonts w:ascii="Courier New" w:hAnsi="Courier New" w:cs="Courier New"/>
+          <w:b/>
+        </w:rPr>
+        <w:tab/>
+      </w:r>
+      <w:r>
+        <w:rPr>
+          <w:rFonts w:ascii="Courier New" w:hAnsi="Courier New" w:cs="Courier New"/>
+          <w:b/>
+        </w:rPr>
+        <w:tab/>
+        <w:t>- 78010.0</w:t>
+      </w:r>
+    </w:p>
+    <w:p>
+      <w:pPr>
+        <w:pStyle w:val="PlainText"/>
+        <w:rPr>
+          <w:rFonts w:ascii="Courier New" w:hAnsi="Courier New" w:cs="Courier New"/>
+        </w:rPr>
+      </w:pPr>
+      <w:r>
+        <w:rPr>
+          <w:rFonts w:ascii="Courier New" w:hAnsi="Courier New" w:cs="Courier New"/>
+        </w:rPr>
+        <w:t>Amount Received mode</w:t>
+      </w:r>
+      <w:r>
+        <w:rPr>
+          <w:rFonts w:ascii="Courier New" w:hAnsi="Courier New" w:cs="Courier New"/>
+        </w:rPr>
+        <w:tab/>
+      </w:r>
+      <w:r>
+        <w:rPr>
+          <w:rFonts w:ascii="Courier New" w:hAnsi="Courier New" w:cs="Courier New"/>
+        </w:rPr>
+        <w:tab/>
+        <w:t>- CASH</w:t>
+      </w:r>
+    </w:p>
+    <w:p>
+      <w:pPr>
+        <w:pStyle w:val="PlainText"/>
+        <w:rPr>
+          <w:rFonts w:ascii="Courier New" w:hAnsi="Courier New" w:cs="Courier New"/>
+        </w:rPr>
+      </w:pPr>
+    </w:p>
+    <w:p>
+      <w:pPr>
+        <w:pStyle w:val="PlainText"/>
+        <w:rPr>
+          <w:rFonts w:ascii="Courier New" w:hAnsi="Courier New" w:cs="Courier New"/>
+          <w:b/>
+        </w:rPr>
+      </w:pPr>
     </w:p>
     <w:p>
       <w:pPr>

</xml_diff>

<commit_message>
5/10/2017 MAMATHA CHICK IN
</commit_message>
<xml_diff>
--- a/customer _details/GANGAMMA/SEP/TUMKUR/GDN/PURCHASE DETAILS.docx
+++ b/customer _details/GANGAMMA/SEP/TUMKUR/GDN/PURCHASE DETAILS.docx
@@ -30800,13 +30800,7 @@
         <w:rPr>
           <w:rFonts w:ascii="Courier New" w:hAnsi="Courier New" w:cs="Courier New"/>
         </w:rPr>
-        <w:t>SUN Dec 03</w:t>
-      </w:r>
-      <w:r>
-        <w:rPr>
-          <w:rFonts w:ascii="Courier New" w:hAnsi="Courier New" w:cs="Courier New"/>
-        </w:rPr>
-        <w:t xml:space="preserve"> 10:42:18 PST 2017</w:t>
+        <w:t>SUN Dec 03 10:42:18 PST 2017</w:t>
       </w:r>
     </w:p>
     <w:p>
@@ -31357,6 +31351,436 @@
         <w:tab/>
         <w:t>- 99142.0</w:t>
       </w:r>
+    </w:p>
+    <w:p>
+      <w:pPr>
+        <w:pStyle w:val="PlainText"/>
+        <w:rPr>
+          <w:rFonts w:ascii="Courier New" w:hAnsi="Courier New" w:cs="Courier New"/>
+          <w:b/>
+        </w:rPr>
+      </w:pPr>
+    </w:p>
+    <w:p>
+      <w:pPr>
+        <w:pStyle w:val="PlainText"/>
+        <w:rPr>
+          <w:rFonts w:ascii="Courier New" w:hAnsi="Courier New" w:cs="Courier New"/>
+        </w:rPr>
+      </w:pPr>
+      <w:r>
+        <w:rPr>
+          <w:rFonts w:ascii="Courier New" w:hAnsi="Courier New" w:cs="Courier New"/>
+        </w:rPr>
+        <w:t>MON Dec 04</w:t>
+      </w:r>
+      <w:r>
+        <w:rPr>
+          <w:rFonts w:ascii="Courier New" w:hAnsi="Courier New" w:cs="Courier New"/>
+        </w:rPr>
+        <w:t xml:space="preserve"> 09:41:49 PST 2017</w:t>
+      </w:r>
+    </w:p>
+    <w:p>
+      <w:pPr>
+        <w:pStyle w:val="PlainText"/>
+        <w:rPr>
+          <w:rFonts w:ascii="Courier New" w:hAnsi="Courier New" w:cs="Courier New"/>
+        </w:rPr>
+      </w:pPr>
+      <w:r>
+        <w:rPr>
+          <w:rFonts w:ascii="Courier New" w:hAnsi="Courier New" w:cs="Courier New"/>
+        </w:rPr>
+        <w:t>Person Name</w:t>
+      </w:r>
+      <w:r>
+        <w:rPr>
+          <w:rFonts w:ascii="Courier New" w:hAnsi="Courier New" w:cs="Courier New"/>
+        </w:rPr>
+        <w:tab/>
+      </w:r>
+      <w:r>
+        <w:rPr>
+          <w:rFonts w:ascii="Courier New" w:hAnsi="Courier New" w:cs="Courier New"/>
+        </w:rPr>
+        <w:tab/>
+      </w:r>
+      <w:r>
+        <w:rPr>
+          <w:rFonts w:ascii="Courier New" w:hAnsi="Courier New" w:cs="Courier New"/>
+        </w:rPr>
+        <w:tab/>
+      </w:r>
+      <w:r>
+        <w:rPr>
+          <w:rFonts w:ascii="Courier New" w:hAnsi="Courier New" w:cs="Courier New"/>
+        </w:rPr>
+        <w:tab/>
+        <w:t>- GDN</w:t>
+      </w:r>
+    </w:p>
+    <w:p>
+      <w:pPr>
+        <w:pStyle w:val="PlainText"/>
+        <w:rPr>
+          <w:rFonts w:ascii="Courier New" w:hAnsi="Courier New" w:cs="Courier New"/>
+        </w:rPr>
+      </w:pPr>
+      <w:r>
+        <w:rPr>
+          <w:rFonts w:ascii="Courier New" w:hAnsi="Courier New" w:cs="Courier New"/>
+        </w:rPr>
+        <w:t>Bill number</w:t>
+      </w:r>
+      <w:r>
+        <w:rPr>
+          <w:rFonts w:ascii="Courier New" w:hAnsi="Courier New" w:cs="Courier New"/>
+        </w:rPr>
+        <w:tab/>
+      </w:r>
+      <w:r>
+        <w:rPr>
+          <w:rFonts w:ascii="Courier New" w:hAnsi="Courier New" w:cs="Courier New"/>
+        </w:rPr>
+        <w:tab/>
+      </w:r>
+      <w:r>
+        <w:rPr>
+          <w:rFonts w:ascii="Courier New" w:hAnsi="Courier New" w:cs="Courier New"/>
+        </w:rPr>
+        <w:tab/>
+      </w:r>
+      <w:r>
+        <w:rPr>
+          <w:rFonts w:ascii="Courier New" w:hAnsi="Courier New" w:cs="Courier New"/>
+        </w:rPr>
+        <w:tab/>
+        <w:t>- 1778</w:t>
+      </w:r>
+    </w:p>
+    <w:p>
+      <w:pPr>
+        <w:pStyle w:val="PlainText"/>
+        <w:rPr>
+          <w:rFonts w:ascii="Courier New" w:hAnsi="Courier New" w:cs="Courier New"/>
+        </w:rPr>
+      </w:pPr>
+      <w:r>
+        <w:rPr>
+          <w:rFonts w:ascii="Courier New" w:hAnsi="Courier New" w:cs="Courier New"/>
+        </w:rPr>
+        <w:t>---------------------------------------------------------------</w:t>
+      </w:r>
+    </w:p>
+    <w:p>
+      <w:pPr>
+        <w:pStyle w:val="PlainText"/>
+        <w:rPr>
+          <w:rFonts w:ascii="Courier New" w:hAnsi="Courier New" w:cs="Courier New"/>
+        </w:rPr>
+      </w:pPr>
+      <w:r>
+        <w:rPr>
+          <w:rFonts w:ascii="Courier New" w:hAnsi="Courier New" w:cs="Courier New"/>
+        </w:rPr>
+        <w:t>Item Name</w:t>
+      </w:r>
+      <w:r>
+        <w:rPr>
+          <w:rFonts w:ascii="Courier New" w:hAnsi="Courier New" w:cs="Courier New"/>
+        </w:rPr>
+        <w:tab/>
+      </w:r>
+      <w:r>
+        <w:rPr>
+          <w:rFonts w:ascii="Courier New" w:hAnsi="Courier New" w:cs="Courier New"/>
+        </w:rPr>
+        <w:tab/>
+      </w:r>
+      <w:r>
+        <w:rPr>
+          <w:rFonts w:ascii="Courier New" w:hAnsi="Courier New" w:cs="Courier New"/>
+        </w:rPr>
+        <w:tab/>
+      </w:r>
+      <w:r>
+        <w:rPr>
+          <w:rFonts w:ascii="Courier New" w:hAnsi="Courier New" w:cs="Courier New"/>
+        </w:rPr>
+        <w:tab/>
+        <w:t>- BEET</w:t>
+      </w:r>
+    </w:p>
+    <w:p>
+      <w:pPr>
+        <w:pStyle w:val="PlainText"/>
+        <w:rPr>
+          <w:rFonts w:ascii="Courier New" w:hAnsi="Courier New" w:cs="Courier New"/>
+        </w:rPr>
+      </w:pPr>
+      <w:r>
+        <w:rPr>
+          <w:rFonts w:ascii="Courier New" w:hAnsi="Courier New" w:cs="Courier New"/>
+        </w:rPr>
+        <w:t>Number of Pockets</w:t>
+      </w:r>
+      <w:r>
+        <w:rPr>
+          <w:rFonts w:ascii="Courier New" w:hAnsi="Courier New" w:cs="Courier New"/>
+        </w:rPr>
+        <w:tab/>
+      </w:r>
+      <w:r>
+        <w:rPr>
+          <w:rFonts w:ascii="Courier New" w:hAnsi="Courier New" w:cs="Courier New"/>
+        </w:rPr>
+        <w:tab/>
+      </w:r>
+      <w:r>
+        <w:rPr>
+          <w:rFonts w:ascii="Courier New" w:hAnsi="Courier New" w:cs="Courier New"/>
+        </w:rPr>
+        <w:tab/>
+        <w:t>- 1</w:t>
+      </w:r>
+    </w:p>
+    <w:p>
+      <w:pPr>
+        <w:pStyle w:val="PlainText"/>
+        <w:rPr>
+          <w:rFonts w:ascii="Courier New" w:hAnsi="Courier New" w:cs="Courier New"/>
+        </w:rPr>
+      </w:pPr>
+      <w:r>
+        <w:rPr>
+          <w:rFonts w:ascii="Courier New" w:hAnsi="Courier New" w:cs="Courier New"/>
+        </w:rPr>
+        <w:t>Number of KGs</w:t>
+      </w:r>
+      <w:r>
+        <w:rPr>
+          <w:rFonts w:ascii="Courier New" w:hAnsi="Courier New" w:cs="Courier New"/>
+        </w:rPr>
+        <w:tab/>
+      </w:r>
+      <w:r>
+        <w:rPr>
+          <w:rFonts w:ascii="Courier New" w:hAnsi="Courier New" w:cs="Courier New"/>
+        </w:rPr>
+        <w:tab/>
+      </w:r>
+      <w:r>
+        <w:rPr>
+          <w:rFonts w:ascii="Courier New" w:hAnsi="Courier New" w:cs="Courier New"/>
+        </w:rPr>
+        <w:tab/>
+        <w:t>- 55</w:t>
+      </w:r>
+    </w:p>
+    <w:p>
+      <w:pPr>
+        <w:pStyle w:val="PlainText"/>
+        <w:rPr>
+          <w:rFonts w:ascii="Courier New" w:hAnsi="Courier New" w:cs="Courier New"/>
+        </w:rPr>
+      </w:pPr>
+      <w:r>
+        <w:rPr>
+          <w:rFonts w:ascii="Courier New" w:hAnsi="Courier New" w:cs="Courier New"/>
+        </w:rPr>
+        <w:t>Rate</w:t>
+      </w:r>
+      <w:r>
+        <w:rPr>
+          <w:rFonts w:ascii="Courier New" w:hAnsi="Courier New" w:cs="Courier New"/>
+        </w:rPr>
+        <w:tab/>
+      </w:r>
+      <w:r>
+        <w:rPr>
+          <w:rFonts w:ascii="Courier New" w:hAnsi="Courier New" w:cs="Courier New"/>
+        </w:rPr>
+        <w:tab/>
+      </w:r>
+      <w:r>
+        <w:rPr>
+          <w:rFonts w:ascii="Courier New" w:hAnsi="Courier New" w:cs="Courier New"/>
+        </w:rPr>
+        <w:tab/>
+      </w:r>
+      <w:r>
+        <w:rPr>
+          <w:rFonts w:ascii="Courier New" w:hAnsi="Courier New" w:cs="Courier New"/>
+        </w:rPr>
+        <w:tab/>
+      </w:r>
+      <w:r>
+        <w:rPr>
+          <w:rFonts w:ascii="Courier New" w:hAnsi="Courier New" w:cs="Courier New"/>
+        </w:rPr>
+        <w:tab/>
+        <w:t>- 24</w:t>
+      </w:r>
+    </w:p>
+    <w:p>
+      <w:pPr>
+        <w:pStyle w:val="PlainText"/>
+        <w:rPr>
+          <w:rFonts w:ascii="Courier New" w:hAnsi="Courier New" w:cs="Courier New"/>
+        </w:rPr>
+      </w:pPr>
+      <w:r>
+        <w:rPr>
+          <w:rFonts w:ascii="Courier New" w:hAnsi="Courier New" w:cs="Courier New"/>
+        </w:rPr>
+        <w:t>Total Price</w:t>
+      </w:r>
+      <w:r>
+        <w:rPr>
+          <w:rFonts w:ascii="Courier New" w:hAnsi="Courier New" w:cs="Courier New"/>
+        </w:rPr>
+        <w:tab/>
+      </w:r>
+      <w:r>
+        <w:rPr>
+          <w:rFonts w:ascii="Courier New" w:hAnsi="Courier New" w:cs="Courier New"/>
+        </w:rPr>
+        <w:tab/>
+      </w:r>
+      <w:r>
+        <w:rPr>
+          <w:rFonts w:ascii="Courier New" w:hAnsi="Courier New" w:cs="Courier New"/>
+        </w:rPr>
+        <w:tab/>
+      </w:r>
+      <w:r>
+        <w:rPr>
+          <w:rFonts w:ascii="Courier New" w:hAnsi="Courier New" w:cs="Courier New"/>
+        </w:rPr>
+        <w:tab/>
+        <w:t>- 1320.0</w:t>
+      </w:r>
+    </w:p>
+    <w:p>
+      <w:pPr>
+        <w:pStyle w:val="PlainText"/>
+        <w:rPr>
+          <w:rFonts w:ascii="Courier New" w:hAnsi="Courier New" w:cs="Courier New"/>
+          <w:color w:val="FF0000"/>
+        </w:rPr>
+      </w:pPr>
+      <w:r>
+        <w:rPr>
+          <w:rFonts w:ascii="Courier New" w:hAnsi="Courier New" w:cs="Courier New"/>
+          <w:color w:val="FF0000"/>
+        </w:rPr>
+        <w:t>Amount Received</w:t>
+      </w:r>
+      <w:r>
+        <w:rPr>
+          <w:rFonts w:ascii="Courier New" w:hAnsi="Courier New" w:cs="Courier New"/>
+          <w:color w:val="FF0000"/>
+        </w:rPr>
+        <w:tab/>
+      </w:r>
+      <w:r>
+        <w:rPr>
+          <w:rFonts w:ascii="Courier New" w:hAnsi="Courier New" w:cs="Courier New"/>
+          <w:color w:val="FF0000"/>
+        </w:rPr>
+        <w:tab/>
+      </w:r>
+      <w:r>
+        <w:rPr>
+          <w:rFonts w:ascii="Courier New" w:hAnsi="Courier New" w:cs="Courier New"/>
+          <w:color w:val="FF0000"/>
+        </w:rPr>
+        <w:tab/>
+        <w:t>- 14000</w:t>
+      </w:r>
+    </w:p>
+    <w:p>
+      <w:pPr>
+        <w:pStyle w:val="PlainText"/>
+        <w:rPr>
+          <w:rFonts w:ascii="Courier New" w:hAnsi="Courier New" w:cs="Courier New"/>
+          <w:b/>
+        </w:rPr>
+      </w:pPr>
+      <w:r>
+        <w:rPr>
+          <w:rFonts w:ascii="Courier New" w:hAnsi="Courier New" w:cs="Courier New"/>
+          <w:b/>
+        </w:rPr>
+        <w:t>Amount balance</w:t>
+      </w:r>
+      <w:r>
+        <w:rPr>
+          <w:rFonts w:ascii="Courier New" w:hAnsi="Courier New" w:cs="Courier New"/>
+          <w:b/>
+        </w:rPr>
+        <w:tab/>
+      </w:r>
+      <w:r>
+        <w:rPr>
+          <w:rFonts w:ascii="Courier New" w:hAnsi="Courier New" w:cs="Courier New"/>
+          <w:b/>
+        </w:rPr>
+        <w:tab/>
+      </w:r>
+      <w:r>
+        <w:rPr>
+          <w:rFonts w:ascii="Courier New" w:hAnsi="Courier New" w:cs="Courier New"/>
+          <w:b/>
+        </w:rPr>
+        <w:tab/>
+        <w:t>- 86462.0</w:t>
+      </w:r>
+    </w:p>
+    <w:p>
+      <w:pPr>
+        <w:pStyle w:val="PlainText"/>
+        <w:rPr>
+          <w:rFonts w:ascii="Courier New" w:hAnsi="Courier New" w:cs="Courier New"/>
+        </w:rPr>
+      </w:pPr>
+      <w:r>
+        <w:rPr>
+          <w:rFonts w:ascii="Courier New" w:hAnsi="Courier New" w:cs="Courier New"/>
+        </w:rPr>
+        <w:t>Amount Received mode</w:t>
+      </w:r>
+      <w:r>
+        <w:rPr>
+          <w:rFonts w:ascii="Courier New" w:hAnsi="Courier New" w:cs="Courier New"/>
+        </w:rPr>
+        <w:tab/>
+      </w:r>
+      <w:r>
+        <w:rPr>
+          <w:rFonts w:ascii="Courier New" w:hAnsi="Courier New" w:cs="Courier New"/>
+        </w:rPr>
+        <w:tab/>
+        <w:t>- CASH</w:t>
+      </w:r>
+    </w:p>
+    <w:p>
+      <w:pPr>
+        <w:pStyle w:val="PlainText"/>
+        <w:rPr>
+          <w:rFonts w:ascii="Courier New" w:hAnsi="Courier New" w:cs="Courier New"/>
+        </w:rPr>
+      </w:pPr>
+    </w:p>
+    <w:p>
+      <w:pPr>
+        <w:pStyle w:val="PlainText"/>
+        <w:rPr>
+          <w:rFonts w:ascii="Courier New" w:hAnsi="Courier New" w:cs="Courier New"/>
+          <w:b/>
+        </w:rPr>
+      </w:pPr>
     </w:p>
     <w:p>
       <w:pPr>

</xml_diff>